<commit_message>
doc: add D4 reports
</commit_message>
<xml_diff>
--- a/reports/D04/Student #1/D04 - Requirements - Student #1.docx
+++ b/reports/D04/Student #1/D04 - Requirements - Student #1.docx
@@ -89,7 +89,6 @@
               </w:rPr>
               <w:tab/>
             </w:r>
-            <w:permStart w:id="618426399" w:edGrp="everyone"/>
             <w:sdt>
               <w:sdtPr>
                 <w:rPr>
@@ -103,6 +102,7 @@
                 <w15:appearance w15:val="hidden"/>
                 <w:text/>
               </w:sdtPr>
+              <w:sdtEndPr/>
               <w:sdtContent>
                 <w:r>
                   <w:rPr>
@@ -124,7 +124,6 @@
                 </w:r>
               </w:sdtContent>
             </w:sdt>
-            <w:permEnd w:id="618426399"/>
           </w:p>
         </w:tc>
       </w:tr>
@@ -166,7 +165,6 @@
               </w:rPr>
               <w:tab/>
             </w:r>
-            <w:permStart w:id="395458830" w:edGrp="everyone"/>
             <w:sdt>
               <w:sdtPr>
                 <w:rPr>
@@ -180,6 +178,7 @@
                 <w15:appearance w15:val="hidden"/>
                 <w:text/>
               </w:sdtPr>
+              <w:sdtEndPr/>
               <w:sdtContent>
                 <w:r>
                   <w:rPr>
@@ -201,7 +200,6 @@
                 </w:r>
               </w:sdtContent>
             </w:sdt>
-            <w:permEnd w:id="395458830"/>
           </w:p>
         </w:tc>
       </w:tr>
@@ -242,7 +240,7 @@
               <w:rPr>
                 <w:rFonts w:asciiTheme="majorHAnsi" w:hAnsiTheme="majorHAnsi" w:cstheme="majorHAnsi"/>
                 <w:b/>
-                <w:lang w:val="en-US"/>
+                <w:lang w:val="es-ES"/>
               </w:rPr>
             </w:pPr>
             <w:r>
@@ -265,12 +263,11 @@
               </w:rPr>
               <w:tab/>
             </w:r>
-            <w:permStart w:id="2023848263" w:edGrp="everyone"/>
             <w:sdt>
               <w:sdtPr>
                 <w:rPr>
                   <w:rFonts w:asciiTheme="majorHAnsi" w:hAnsiTheme="majorHAnsi" w:cstheme="majorHAnsi"/>
-                  <w:lang w:val="en-US"/>
+                  <w:lang w:val="es-ES"/>
                 </w:rPr>
                 <w:tag w:val="ID1"/>
                 <w:id w:val="1166593945"/>
@@ -280,25 +277,25 @@
                 <w15:appearance w15:val="hidden"/>
                 <w:text/>
               </w:sdtPr>
+              <w:sdtEndPr/>
               <w:sdtContent>
                 <w:r>
                   <w:rPr>
                     <w:rFonts w:asciiTheme="majorHAnsi" w:hAnsiTheme="majorHAnsi" w:cstheme="majorHAnsi"/>
-                    <w:lang w:val="en-US"/>
+                    <w:lang w:val="es-ES"/>
                   </w:rPr>
                   <w:t xml:space="preserve"> </w:t>
                 </w:r>
                 <w:r>
                   <w:rPr>
                     <w:rFonts w:asciiTheme="majorHAnsi" w:hAnsiTheme="majorHAnsi" w:cstheme="majorHAnsi"/>
-                    <w:lang w:val="en-US"/>
+                    <w:lang w:val="es-ES"/>
                   </w:rPr>
                   <w:t>29536902A</w:t>
                 </w:r>
               </w:sdtContent>
             </w:sdt>
           </w:p>
-          <w:permEnd w:id="2023848263"/>
           <w:p>
             <w:pPr>
               <w:pStyle w:val="Sinespaciado"/>
@@ -328,12 +325,11 @@
               </w:rPr>
               <w:tab/>
             </w:r>
-            <w:permStart w:id="68224920" w:edGrp="everyone"/>
             <w:sdt>
               <w:sdtPr>
                 <w:rPr>
                   <w:rFonts w:asciiTheme="majorHAnsi" w:hAnsiTheme="majorHAnsi" w:cstheme="majorHAnsi"/>
-                  <w:lang w:val="en-US"/>
+                  <w:lang w:val="es-ES"/>
                 </w:rPr>
                 <w:tag w:val="UVUS01"/>
                 <w:id w:val="180091114"/>
@@ -343,11 +339,12 @@
                 <w15:appearance w15:val="hidden"/>
                 <w:text/>
               </w:sdtPr>
+              <w:sdtEndPr/>
               <w:sdtContent>
                 <w:r>
                   <w:rPr>
                     <w:rFonts w:asciiTheme="majorHAnsi" w:hAnsiTheme="majorHAnsi" w:cstheme="majorHAnsi"/>
-                    <w:lang w:val="en-US"/>
+                    <w:lang w:val="es-ES"/>
                   </w:rPr>
                   <w:t xml:space="preserve"> </w:t>
                 </w:r>
@@ -355,7 +352,7 @@
                 <w:r>
                   <w:rPr>
                     <w:rFonts w:asciiTheme="majorHAnsi" w:hAnsiTheme="majorHAnsi" w:cstheme="majorHAnsi"/>
-                    <w:lang w:val="en-US"/>
+                    <w:lang w:val="es-ES"/>
                   </w:rPr>
                   <w:t>lucantdel</w:t>
                 </w:r>
@@ -363,13 +360,12 @@
                 <w:r>
                   <w:rPr>
                     <w:rFonts w:asciiTheme="majorHAnsi" w:hAnsiTheme="majorHAnsi" w:cstheme="majorHAnsi"/>
-                    <w:lang w:val="en-US"/>
+                    <w:lang w:val="es-ES"/>
                   </w:rPr>
                   <w:t xml:space="preserve">  </w:t>
                 </w:r>
               </w:sdtContent>
             </w:sdt>
-            <w:permEnd w:id="68224920"/>
           </w:p>
           <w:p>
             <w:pPr>
@@ -398,7 +394,6 @@
               </w:rPr>
               <w:tab/>
             </w:r>
-            <w:permStart w:id="91762023" w:edGrp="everyone"/>
             <w:sdt>
               <w:sdtPr>
                 <w:rPr>
@@ -413,6 +408,7 @@
                 <w15:appearance w15:val="hidden"/>
                 <w:text/>
               </w:sdtPr>
+              <w:sdtEndPr/>
               <w:sdtContent>
                 <w:r>
                   <w:rPr>
@@ -451,7 +447,6 @@
                 </w:r>
               </w:sdtContent>
             </w:sdt>
-            <w:permEnd w:id="91762023"/>
             <w:r>
               <w:rPr>
                 <w:rFonts w:asciiTheme="majorHAnsi" w:hAnsiTheme="majorHAnsi" w:cstheme="majorHAnsi"/>
@@ -480,7 +475,6 @@
               </w:rPr>
               <w:tab/>
             </w:r>
-            <w:permStart w:id="677970087" w:edGrp="everyone"/>
             <w:sdt>
               <w:sdtPr>
                 <w:rPr>
@@ -495,6 +489,7 @@
                 <w15:appearance w15:val="hidden"/>
                 <w:text/>
               </w:sdtPr>
+              <w:sdtEndPr/>
               <w:sdtContent>
                 <w:r>
                   <w:rPr>
@@ -535,7 +530,6 @@
                 </w:r>
               </w:sdtContent>
             </w:sdt>
-            <w:permEnd w:id="677970087"/>
           </w:p>
         </w:tc>
       </w:tr>
@@ -583,7 +577,6 @@
               </w:rPr>
               <w:tab/>
             </w:r>
-            <w:permStart w:id="819265629" w:edGrp="everyone"/>
             <w:sdt>
               <w:sdtPr>
                 <w:rPr>
@@ -597,6 +590,7 @@
                 <w15:appearance w15:val="hidden"/>
                 <w:text/>
               </w:sdtPr>
+              <w:sdtEndPr/>
               <w:sdtContent>
                 <w:r>
                   <w:rPr>
@@ -608,8 +602,16 @@
                   <w:rPr>
                     <w:rFonts w:asciiTheme="majorHAnsi" w:hAnsiTheme="majorHAnsi" w:cstheme="majorHAnsi"/>
                   </w:rPr>
-                  <w:t>February 15th, 2024</w:t>
+                  <w:t xml:space="preserve">February 15th, </w:t>
                 </w:r>
+                <w:proofErr w:type="gramStart"/>
+                <w:r>
+                  <w:rPr>
+                    <w:rFonts w:asciiTheme="majorHAnsi" w:hAnsiTheme="majorHAnsi" w:cstheme="majorHAnsi"/>
+                  </w:rPr>
+                  <w:t>2024</w:t>
+                </w:r>
+                <w:proofErr w:type="gramEnd"/>
                 <w:r>
                   <w:rPr>
                     <w:rFonts w:asciiTheme="majorHAnsi" w:hAnsiTheme="majorHAnsi" w:cstheme="majorHAnsi"/>
@@ -618,7 +620,6 @@
                 </w:r>
               </w:sdtContent>
             </w:sdt>
-            <w:permEnd w:id="819265629"/>
           </w:p>
         </w:tc>
       </w:tr>
@@ -635,7 +636,6 @@
         <w:rPr>
           <w:rFonts w:cstheme="majorHAnsi"/>
         </w:rPr>
-        <w:lastRenderedPageBreak/>
         <w:t>MANDATORY Deliverable D01: introduction</w:t>
       </w:r>
     </w:p>
@@ -841,7 +841,6 @@
         <w:t>” denotes your name/s.</w:t>
       </w:r>
     </w:p>
-    <w:permStart w:id="820252480" w:edGrp="everyone"/>
     <w:p>
       <w:pPr>
         <w:pStyle w:val="Verdict"/>
@@ -862,6 +861,7 @@
           <w15:appearance w15:val="hidden"/>
           <w:text/>
         </w:sdtPr>
+        <w:sdtEndPr/>
         <w:sdtContent>
           <w:r>
             <w:rPr>
@@ -887,14 +887,7 @@
         <w:rPr>
           <w:rFonts w:asciiTheme="majorHAnsi" w:hAnsiTheme="majorHAnsi" w:cstheme="majorHAnsi"/>
         </w:rPr>
-        <w:t xml:space="preserve"> </w:t>
-      </w:r>
-      <w:permEnd w:id="820252480"/>
-      <w:r>
-        <w:rPr>
-          <w:rFonts w:asciiTheme="majorHAnsi" w:hAnsiTheme="majorHAnsi" w:cstheme="majorHAnsi"/>
-        </w:rPr>
-        <w:t xml:space="preserve">   </w:t>
+        <w:t xml:space="preserve">    </w:t>
       </w:r>
     </w:p>
     <w:p>
@@ -1046,7 +1039,6 @@
         <w:rPr>
           <w:rFonts w:cstheme="majorHAnsi"/>
         </w:rPr>
-        <w:lastRenderedPageBreak/>
         <w:t xml:space="preserve">MANDATORY </w:t>
       </w:r>
       <w:r>
@@ -1199,7 +1191,6 @@
         <w:t xml:space="preserve"> with further information. Projects containing fatal errors must be rejected by the system.  </w:t>
       </w:r>
     </w:p>
-    <w:permStart w:id="1222729852" w:edGrp="everyone"/>
     <w:p>
       <w:pPr>
         <w:pStyle w:val="Gradercomments"/>
@@ -1220,6 +1211,7 @@
           <w15:appearance w15:val="hidden"/>
           <w:text/>
         </w:sdtPr>
+        <w:sdtEndPr/>
         <w:sdtContent>
           <w:r>
             <w:rPr>
@@ -1241,7 +1233,6 @@
           </w:r>
         </w:sdtContent>
       </w:sdt>
-      <w:permEnd w:id="1222729852"/>
       <w:r>
         <w:rPr>
           <w:rFonts w:asciiTheme="majorHAnsi" w:hAnsiTheme="majorHAnsi" w:cstheme="majorHAnsi"/>
@@ -1375,7 +1366,6 @@
         <w:t xml:space="preserve"> with further information.</w:t>
       </w:r>
     </w:p>
-    <w:permStart w:id="985995786" w:edGrp="everyone"/>
     <w:p>
       <w:pPr>
         <w:pStyle w:val="Verdict"/>
@@ -1396,6 +1386,7 @@
           <w15:appearance w15:val="hidden"/>
           <w:text/>
         </w:sdtPr>
+        <w:sdtEndPr/>
         <w:sdtContent>
           <w:r>
             <w:rPr>
@@ -1417,7 +1408,6 @@
           </w:r>
         </w:sdtContent>
       </w:sdt>
-      <w:permEnd w:id="985995786"/>
       <w:r>
         <w:rPr>
           <w:rFonts w:asciiTheme="majorHAnsi" w:hAnsiTheme="majorHAnsi" w:cstheme="majorHAnsi"/>
@@ -1537,7 +1527,6 @@
         <w:t>.</w:t>
       </w:r>
     </w:p>
-    <w:permStart w:id="1822583373" w:edGrp="everyone"/>
     <w:p>
       <w:pPr>
         <w:pStyle w:val="Verdict"/>
@@ -1558,6 +1547,7 @@
           <w15:appearance w15:val="hidden"/>
           <w:text/>
         </w:sdtPr>
+        <w:sdtEndPr/>
         <w:sdtContent>
           <w:r>
             <w:rPr>
@@ -1579,7 +1569,6 @@
           </w:r>
         </w:sdtContent>
       </w:sdt>
-      <w:permEnd w:id="1822583373"/>
       <w:r>
         <w:rPr>
           <w:rFonts w:asciiTheme="majorHAnsi" w:hAnsiTheme="majorHAnsi" w:cstheme="majorHAnsi"/>
@@ -1745,7 +1734,6 @@
         <w:t xml:space="preserve">”. </w:t>
       </w:r>
     </w:p>
-    <w:permStart w:id="1451181542" w:edGrp="everyone"/>
     <w:p>
       <w:pPr>
         <w:pStyle w:val="Gradercomments"/>
@@ -1768,6 +1756,7 @@
           <w15:appearance w15:val="hidden"/>
           <w:text/>
         </w:sdtPr>
+        <w:sdtEndPr/>
         <w:sdtContent>
           <w:r>
             <w:rPr>
@@ -1792,7 +1781,6 @@
           </w:r>
         </w:sdtContent>
       </w:sdt>
-      <w:permEnd w:id="1451181542"/>
       <w:r>
         <w:rPr>
           <w:rFonts w:asciiTheme="majorHAnsi" w:hAnsiTheme="majorHAnsi" w:cstheme="majorHAnsi"/>
@@ -1849,7 +1837,6 @@
         <w:rPr>
           <w:rFonts w:cstheme="majorHAnsi"/>
         </w:rPr>
-        <w:lastRenderedPageBreak/>
         <w:t>MANDATORY Deliverable D03: implementing features</w:t>
       </w:r>
     </w:p>
@@ -2111,7 +2098,6 @@
         <w:t xml:space="preserve"> must have been published. Moreover, it must not have any fatal errors.</w:t>
       </w:r>
     </w:p>
-    <w:permStart w:id="1114443891" w:edGrp="everyone"/>
     <w:p>
       <w:pPr>
         <w:pStyle w:val="Verdict"/>
@@ -2132,6 +2118,7 @@
           <w15:appearance w15:val="hidden"/>
           <w:text/>
         </w:sdtPr>
+        <w:sdtEndPr/>
         <w:sdtContent>
           <w:r>
             <w:rPr>
@@ -2153,7 +2140,6 @@
           </w:r>
         </w:sdtContent>
       </w:sdt>
-      <w:permEnd w:id="1114443891"/>
       <w:r>
         <w:rPr>
           <w:rFonts w:asciiTheme="majorHAnsi" w:hAnsiTheme="majorHAnsi" w:cstheme="majorHAnsi"/>
@@ -2357,7 +2343,6 @@
         <w:t>as long as it is not published.</w:t>
       </w:r>
     </w:p>
-    <w:permStart w:id="58524848" w:edGrp="everyone"/>
     <w:p>
       <w:pPr>
         <w:pStyle w:val="Verdict"/>
@@ -2378,6 +2363,7 @@
           <w15:appearance w15:val="hidden"/>
           <w:text/>
         </w:sdtPr>
+        <w:sdtEndPr/>
         <w:sdtContent>
           <w:r>
             <w:rPr>
@@ -2399,7 +2385,6 @@
           </w:r>
         </w:sdtContent>
       </w:sdt>
-      <w:permEnd w:id="58524848"/>
       <w:r>
         <w:rPr>
           <w:rFonts w:asciiTheme="majorHAnsi" w:hAnsiTheme="majorHAnsi" w:cstheme="majorHAnsi"/>
@@ -2478,7 +2463,6 @@
       </w:r>
     </w:p>
     <w:bookmarkStart w:id="0" w:name="_Hlk125628820"/>
-    <w:permStart w:id="1245933710" w:edGrp="everyone"/>
     <w:p>
       <w:pPr>
         <w:pStyle w:val="Verdict"/>
@@ -2498,6 +2482,7 @@
           </w:placeholder>
           <w:text/>
         </w:sdtPr>
+        <w:sdtEndPr/>
         <w:sdtContent>
           <w:r>
             <w:rPr>
@@ -2519,7 +2504,6 @@
           </w:r>
         </w:sdtContent>
       </w:sdt>
-      <w:permEnd w:id="1245933710"/>
       <w:r>
         <w:rPr>
           <w:rFonts w:asciiTheme="majorHAnsi" w:hAnsiTheme="majorHAnsi" w:cstheme="majorHAnsi"/>
@@ -2634,7 +2618,6 @@
         <w:rPr>
           <w:rFonts w:cstheme="majorHAnsi"/>
         </w:rPr>
-        <w:lastRenderedPageBreak/>
         <w:t>MANDATORY Deliverable D04: formal testing</w:t>
       </w:r>
     </w:p>
@@ -2747,7 +2730,6 @@
         <w:t>Produce a test suite for Requirements #6 and #7.</w:t>
       </w:r>
     </w:p>
-    <w:permStart w:id="1362961418" w:edGrp="everyone"/>
     <w:p>
       <w:pPr>
         <w:pStyle w:val="Gradercomments"/>
@@ -2768,6 +2750,7 @@
           <w15:appearance w15:val="hidden"/>
           <w:text/>
         </w:sdtPr>
+        <w:sdtEndPr/>
         <w:sdtContent>
           <w:r>
             <w:rPr>
@@ -2789,7 +2772,6 @@
           </w:r>
         </w:sdtContent>
       </w:sdt>
-      <w:permEnd w:id="1362961418"/>
       <w:r>
         <w:rPr>
           <w:rFonts w:asciiTheme="majorHAnsi" w:hAnsiTheme="majorHAnsi" w:cstheme="majorHAnsi"/>
@@ -2825,7 +2807,6 @@
         <w:t>Produce a testing report.</w:t>
       </w:r>
     </w:p>
-    <w:permStart w:id="432819492" w:edGrp="everyone"/>
     <w:p>
       <w:pPr>
         <w:pStyle w:val="Verdict"/>
@@ -2846,6 +2827,7 @@
           <w15:appearance w15:val="hidden"/>
           <w:text/>
         </w:sdtPr>
+        <w:sdtEndPr/>
         <w:sdtContent>
           <w:r>
             <w:rPr>
@@ -2867,7 +2849,6 @@
           </w:r>
         </w:sdtContent>
       </w:sdt>
-      <w:permEnd w:id="432819492"/>
       <w:r>
         <w:rPr>
           <w:rFonts w:asciiTheme="majorHAnsi" w:hAnsiTheme="majorHAnsi" w:cstheme="majorHAnsi"/>
@@ -2904,7 +2885,6 @@
         <w:rPr>
           <w:rFonts w:cstheme="majorHAnsi"/>
         </w:rPr>
-        <w:lastRenderedPageBreak/>
         <w:t>SUPPLEMENTARY Deliverable D01: introduction</w:t>
       </w:r>
     </w:p>
@@ -3047,7 +3027,6 @@
         <w:t>Produce an analysis report.</w:t>
       </w:r>
     </w:p>
-    <w:permStart w:id="281634973" w:edGrp="everyone"/>
     <w:p>
       <w:pPr>
         <w:pStyle w:val="Verdict"/>
@@ -3068,6 +3047,7 @@
           <w15:appearance w15:val="hidden"/>
           <w:text/>
         </w:sdtPr>
+        <w:sdtEndPr/>
         <w:sdtContent>
           <w:r>
             <w:rPr>
@@ -3089,7 +3069,6 @@
           </w:r>
         </w:sdtContent>
       </w:sdt>
-      <w:permEnd w:id="281634973"/>
       <w:r>
         <w:rPr>
           <w:rFonts w:asciiTheme="majorHAnsi" w:hAnsiTheme="majorHAnsi" w:cstheme="majorHAnsi"/>
@@ -3111,7 +3090,6 @@
         <w:t>Produce a planning and progress report.</w:t>
       </w:r>
     </w:p>
-    <w:permStart w:id="1839803777" w:edGrp="everyone"/>
     <w:p>
       <w:pPr>
         <w:pStyle w:val="Verdict"/>
@@ -3132,6 +3110,7 @@
           <w15:appearance w15:val="hidden"/>
           <w:text/>
         </w:sdtPr>
+        <w:sdtEndPr/>
         <w:sdtContent>
           <w:r>
             <w:rPr>
@@ -3153,7 +3132,6 @@
           </w:r>
         </w:sdtContent>
       </w:sdt>
-      <w:permEnd w:id="1839803777"/>
       <w:r>
         <w:rPr>
           <w:rFonts w:asciiTheme="majorHAnsi" w:hAnsiTheme="majorHAnsi" w:cstheme="majorHAnsi"/>
@@ -3229,7 +3207,6 @@
         <w:rPr>
           <w:rFonts w:cstheme="majorHAnsi"/>
         </w:rPr>
-        <w:lastRenderedPageBreak/>
         <w:t xml:space="preserve">SUPPLEMENTARY </w:t>
       </w:r>
       <w:r>
@@ -3340,7 +3317,6 @@
         <w:t xml:space="preserve"> with further information.</w:t>
       </w:r>
     </w:p>
-    <w:permStart w:id="786508830" w:edGrp="everyone"/>
     <w:p>
       <w:pPr>
         <w:pStyle w:val="Gradercomments"/>
@@ -3363,6 +3339,7 @@
           <w15:appearance w15:val="hidden"/>
           <w:text/>
         </w:sdtPr>
+        <w:sdtEndPr/>
         <w:sdtContent>
           <w:r>
             <w:rPr>
@@ -3387,7 +3364,6 @@
           </w:r>
         </w:sdtContent>
       </w:sdt>
-      <w:permEnd w:id="786508830"/>
       <w:r>
         <w:rPr>
           <w:rFonts w:asciiTheme="majorHAnsi" w:hAnsiTheme="majorHAnsi" w:cstheme="majorHAnsi"/>
@@ -3511,7 +3487,6 @@
         <w:t>Produce a UML domain model.</w:t>
       </w:r>
     </w:p>
-    <w:permStart w:id="1340682978" w:edGrp="everyone"/>
     <w:p>
       <w:pPr>
         <w:pStyle w:val="Verdict"/>
@@ -3532,6 +3507,7 @@
           <w15:appearance w15:val="hidden"/>
           <w:text/>
         </w:sdtPr>
+        <w:sdtEndPr/>
         <w:sdtContent>
           <w:r>
             <w:rPr>
@@ -3553,7 +3529,6 @@
           </w:r>
         </w:sdtContent>
       </w:sdt>
-      <w:permEnd w:id="1340682978"/>
       <w:r>
         <w:rPr>
           <w:rFonts w:asciiTheme="majorHAnsi" w:hAnsiTheme="majorHAnsi" w:cstheme="majorHAnsi"/>
@@ -3575,7 +3550,6 @@
         <w:t>Produce an analysis report.</w:t>
       </w:r>
     </w:p>
-    <w:permStart w:id="606228882" w:edGrp="everyone"/>
     <w:p>
       <w:pPr>
         <w:pStyle w:val="Verdict"/>
@@ -3596,6 +3570,7 @@
           <w15:appearance w15:val="hidden"/>
           <w:text/>
         </w:sdtPr>
+        <w:sdtEndPr/>
         <w:sdtContent>
           <w:r>
             <w:rPr>
@@ -3617,7 +3592,6 @@
           </w:r>
         </w:sdtContent>
       </w:sdt>
-      <w:permEnd w:id="606228882"/>
       <w:r>
         <w:rPr>
           <w:rFonts w:asciiTheme="majorHAnsi" w:hAnsiTheme="majorHAnsi" w:cstheme="majorHAnsi"/>
@@ -3639,7 +3613,6 @@
         <w:t>Produce a planning and progress report.</w:t>
       </w:r>
     </w:p>
-    <w:permStart w:id="1836673940" w:edGrp="everyone"/>
     <w:p>
       <w:pPr>
         <w:pStyle w:val="Gradercomments"/>
@@ -3662,6 +3635,7 @@
           <w15:appearance w15:val="hidden"/>
           <w:text/>
         </w:sdtPr>
+        <w:sdtEndPr/>
         <w:sdtContent>
           <w:r>
             <w:rPr>
@@ -3686,7 +3660,6 @@
           </w:r>
         </w:sdtContent>
       </w:sdt>
-      <w:permEnd w:id="1836673940"/>
       <w:r>
         <w:rPr>
           <w:rFonts w:asciiTheme="majorHAnsi" w:hAnsiTheme="majorHAnsi" w:cstheme="majorHAnsi"/>
@@ -3716,7 +3689,6 @@
         <w:rPr>
           <w:rFonts w:cstheme="majorHAnsi"/>
         </w:rPr>
-        <w:lastRenderedPageBreak/>
         <w:t>SUPPLEMENTARY Deliverable D03: implementing features</w:t>
       </w:r>
     </w:p>
@@ -3806,7 +3778,6 @@
         <w:t>.</w:t>
       </w:r>
     </w:p>
-    <w:permStart w:id="978221302" w:edGrp="everyone"/>
     <w:p>
       <w:pPr>
         <w:pStyle w:val="Gradercomments"/>
@@ -3827,6 +3798,7 @@
           <w15:appearance w15:val="hidden"/>
           <w:text/>
         </w:sdtPr>
+        <w:sdtEndPr/>
         <w:sdtContent>
           <w:r>
             <w:rPr>
@@ -3848,7 +3820,6 @@
           </w:r>
         </w:sdtContent>
       </w:sdt>
-      <w:permEnd w:id="978221302"/>
       <w:r>
         <w:rPr>
           <w:rFonts w:asciiTheme="majorHAnsi" w:hAnsiTheme="majorHAnsi" w:cstheme="majorHAnsi"/>
@@ -3898,7 +3869,6 @@
         <w:t>Update their profiles.</w:t>
       </w:r>
     </w:p>
-    <w:permStart w:id="1874789531" w:edGrp="everyone"/>
     <w:p>
       <w:pPr>
         <w:pStyle w:val="Verdict"/>
@@ -3919,6 +3889,7 @@
           <w15:appearance w15:val="hidden"/>
           <w:text/>
         </w:sdtPr>
+        <w:sdtEndPr/>
         <w:sdtContent>
           <w:r>
             <w:rPr>
@@ -3940,7 +3911,6 @@
           </w:r>
         </w:sdtContent>
       </w:sdt>
-      <w:permEnd w:id="1874789531"/>
       <w:r>
         <w:rPr>
           <w:rFonts w:asciiTheme="majorHAnsi" w:hAnsiTheme="majorHAnsi" w:cstheme="majorHAnsi"/>
@@ -4060,7 +4030,6 @@
         <w:t>).</w:t>
       </w:r>
     </w:p>
-    <w:permStart w:id="847266524" w:edGrp="everyone"/>
     <w:p>
       <w:pPr>
         <w:pStyle w:val="Verdict"/>
@@ -4081,6 +4050,7 @@
           <w15:appearance w15:val="hidden"/>
           <w:text/>
         </w:sdtPr>
+        <w:sdtEndPr/>
         <w:sdtContent>
           <w:r>
             <w:rPr>
@@ -4102,7 +4072,6 @@
           </w:r>
         </w:sdtContent>
       </w:sdt>
-      <w:permEnd w:id="847266524"/>
       <w:r>
         <w:rPr>
           <w:rFonts w:asciiTheme="majorHAnsi" w:hAnsiTheme="majorHAnsi" w:cstheme="majorHAnsi"/>
@@ -4195,7 +4164,6 @@
         <w:t>Produce an analysis report.</w:t>
       </w:r>
     </w:p>
-    <w:permStart w:id="429327693" w:edGrp="everyone"/>
     <w:p>
       <w:pPr>
         <w:pStyle w:val="Verdict"/>
@@ -4216,6 +4184,7 @@
           <w15:appearance w15:val="hidden"/>
           <w:text/>
         </w:sdtPr>
+        <w:sdtEndPr/>
         <w:sdtContent>
           <w:r>
             <w:rPr>
@@ -4237,7 +4206,6 @@
           </w:r>
         </w:sdtContent>
       </w:sdt>
-      <w:permEnd w:id="429327693"/>
       <w:r>
         <w:rPr>
           <w:rFonts w:asciiTheme="majorHAnsi" w:hAnsiTheme="majorHAnsi" w:cstheme="majorHAnsi"/>
@@ -4259,7 +4227,6 @@
         <w:t>Produce a planning and progress report.</w:t>
       </w:r>
     </w:p>
-    <w:permStart w:id="852189885" w:edGrp="everyone"/>
     <w:p>
       <w:pPr>
         <w:pStyle w:val="Gradercomments"/>
@@ -4280,6 +4247,7 @@
           <w15:appearance w15:val="hidden"/>
           <w:text/>
         </w:sdtPr>
+        <w:sdtEndPr/>
         <w:sdtContent>
           <w:r>
             <w:rPr>
@@ -4301,7 +4269,6 @@
           </w:r>
         </w:sdtContent>
       </w:sdt>
-      <w:permEnd w:id="852189885"/>
       <w:r>
         <w:rPr>
           <w:rFonts w:asciiTheme="majorHAnsi" w:hAnsiTheme="majorHAnsi" w:cstheme="majorHAnsi"/>
@@ -4323,7 +4290,6 @@
         <w:t>Produce a lint report.</w:t>
       </w:r>
     </w:p>
-    <w:permStart w:id="390744319" w:edGrp="everyone"/>
     <w:p>
       <w:pPr>
         <w:pStyle w:val="Verdict"/>
@@ -4344,28 +4310,16 @@
           <w15:appearance w15:val="hidden"/>
           <w:text/>
         </w:sdtPr>
+        <w:sdtEndPr/>
         <w:sdtContent>
           <w:r>
             <w:rPr>
               <w:rFonts w:asciiTheme="majorHAnsi" w:hAnsiTheme="majorHAnsi" w:cstheme="majorHAnsi"/>
             </w:rPr>
-            <w:t xml:space="preserve"> </w:t>
-          </w:r>
-          <w:r>
-            <w:rPr>
-              <w:rFonts w:asciiTheme="majorHAnsi" w:hAnsiTheme="majorHAnsi" w:cstheme="majorHAnsi"/>
-            </w:rPr>
-            <w:t>X</w:t>
-          </w:r>
-          <w:r>
-            <w:rPr>
-              <w:rFonts w:asciiTheme="majorHAnsi" w:hAnsiTheme="majorHAnsi" w:cstheme="majorHAnsi"/>
-            </w:rPr>
-            <w:t xml:space="preserve">  </w:t>
+            <w:t xml:space="preserve">   </w:t>
           </w:r>
         </w:sdtContent>
       </w:sdt>
-      <w:permEnd w:id="390744319"/>
       <w:r>
         <w:rPr>
           <w:rFonts w:asciiTheme="majorHAnsi" w:hAnsiTheme="majorHAnsi" w:cstheme="majorHAnsi"/>
@@ -4388,7 +4342,6 @@
         <w:rPr>
           <w:rFonts w:cstheme="majorHAnsi"/>
         </w:rPr>
-        <w:lastRenderedPageBreak/>
         <w:t>SUPPLEMENTARY Deliverable D04: formal testing</w:t>
       </w:r>
     </w:p>
@@ -4528,7 +4481,6 @@
         <w:t>Produce an analysis report.</w:t>
       </w:r>
     </w:p>
-    <w:permStart w:id="1753425030" w:edGrp="everyone"/>
     <w:p>
       <w:pPr>
         <w:pStyle w:val="Verdict"/>
@@ -4549,28 +4501,16 @@
           <w15:appearance w15:val="hidden"/>
           <w:text/>
         </w:sdtPr>
+        <w:sdtEndPr/>
         <w:sdtContent>
           <w:r>
             <w:rPr>
               <w:rFonts w:asciiTheme="majorHAnsi" w:hAnsiTheme="majorHAnsi" w:cstheme="majorHAnsi"/>
             </w:rPr>
-            <w:t xml:space="preserve"> </w:t>
-          </w:r>
-          <w:r>
-            <w:rPr>
-              <w:rFonts w:asciiTheme="majorHAnsi" w:hAnsiTheme="majorHAnsi" w:cstheme="majorHAnsi"/>
-            </w:rPr>
-            <w:t>X</w:t>
-          </w:r>
-          <w:r>
-            <w:rPr>
-              <w:rFonts w:asciiTheme="majorHAnsi" w:hAnsiTheme="majorHAnsi" w:cstheme="majorHAnsi"/>
-            </w:rPr>
-            <w:t xml:space="preserve">  </w:t>
+            <w:t xml:space="preserve">   </w:t>
           </w:r>
         </w:sdtContent>
       </w:sdt>
-      <w:permEnd w:id="1753425030"/>
       <w:r>
         <w:rPr>
           <w:rFonts w:asciiTheme="majorHAnsi" w:hAnsiTheme="majorHAnsi" w:cstheme="majorHAnsi"/>
@@ -4592,7 +4532,6 @@
         <w:t>Produce a planning and progress report.</w:t>
       </w:r>
     </w:p>
-    <w:permStart w:id="776812134" w:edGrp="everyone"/>
     <w:p>
       <w:pPr>
         <w:pStyle w:val="Verdict"/>
@@ -4613,6 +4552,7 @@
           <w15:appearance w15:val="hidden"/>
           <w:text/>
         </w:sdtPr>
+        <w:sdtEndPr/>
         <w:sdtContent>
           <w:r>
             <w:rPr>
@@ -4634,7 +4574,6 @@
           </w:r>
         </w:sdtContent>
       </w:sdt>
-      <w:permEnd w:id="776812134"/>
       <w:r>
         <w:rPr>
           <w:rFonts w:asciiTheme="majorHAnsi" w:hAnsiTheme="majorHAnsi" w:cstheme="majorHAnsi"/>
@@ -6606,7 +6545,9 @@
     <w:rsid w:val="006D5395"/>
     <w:rsid w:val="008F066A"/>
     <w:rsid w:val="00A41E52"/>
+    <w:rsid w:val="00A90629"/>
     <w:rsid w:val="00AF712F"/>
+    <w:rsid w:val="00B872B4"/>
     <w:rsid w:val="00DD143A"/>
     <w:rsid w:val="00F22204"/>
     <w:rsid w:val="00F36F2E"/>

</xml_diff>